<commit_message>
correct trailing decimals from Crump et al 2013 CI
</commit_message>
<xml_diff>
--- a/output/damage_table.docx
+++ b/output/damage_table.docx
@@ -368,7 +368,7 @@
                 <w:rFonts w:ascii="Calibri" w:hAnsi="Calibri"/>
                 <w:sz w:val="20"/>
               </w:rPr>
-              <w:t xml:space="default">7.1%</w:t>
+              <w:t xml:space="default">6.9%</w:t>
             </w:r>
           </w:p>
         </w:tc>
@@ -565,7 +565,7 @@
                 <w:rFonts w:ascii="Calibri" w:hAnsi="Calibri"/>
                 <w:sz w:val="20"/>
               </w:rPr>
-              <w:t xml:space="default">6.2%</w:t>
+              <w:t xml:space="default">6.1%</w:t>
             </w:r>
           </w:p>
         </w:tc>
@@ -959,7 +959,7 @@
                 <w:rFonts w:ascii="Calibri" w:hAnsi="Calibri"/>
                 <w:sz w:val="20"/>
               </w:rPr>
-              <w:t xml:space="default">3.0%</w:t>
+              <w:t xml:space="default">2.9%</w:t>
             </w:r>
           </w:p>
         </w:tc>
@@ -1156,7 +1156,7 @@
                 <w:rFonts w:ascii="Calibri" w:hAnsi="Calibri"/>
                 <w:sz w:val="20"/>
               </w:rPr>
-              <w:t xml:space="default">3.2%</w:t>
+              <w:t xml:space="default">3.1%</w:t>
             </w:r>
           </w:p>
         </w:tc>
@@ -1353,7 +1353,7 @@
                 <w:rFonts w:ascii="Calibri" w:hAnsi="Calibri"/>
                 <w:sz w:val="20"/>
               </w:rPr>
-              <w:t xml:space="default">5.9%</w:t>
+              <w:t xml:space="default">5.7%</w:t>
             </w:r>
           </w:p>
         </w:tc>
@@ -1550,7 +1550,7 @@
                 <w:rFonts w:ascii="Calibri" w:hAnsi="Calibri"/>
                 <w:sz w:val="20"/>
               </w:rPr>
-              <w:t xml:space="default">$2.0T</w:t>
+              <w:t xml:space="default">$1.9T</w:t>
             </w:r>
           </w:p>
         </w:tc>

</xml_diff>

<commit_message>
tweak table styling / rebuild everything
</commit_message>
<xml_diff>
--- a/output/damage_table.docx
+++ b/output/damage_table.docx
@@ -49,7 +49,7 @@
           <w:sz w:val="24"/>
           <w:color w:val="333333"/>
         </w:rPr>
-        <w:t xml:space="default">Damage Assessment by Continent and Method</w:t>
+        <w:t xml:space="default">Estimated Global Cognitive Damage from Childhood Lead Exposure</w:t>
       </w:r>
     </w:p>
     <w:tbl xmlns:w="http://schemas.openxmlformats.org/wordprocessingml/2006/main" xmlns:wp="http://schemas.openxmlformats.org/drawingml/2006/wordprocessingDrawing" xmlns:r="http://schemas.openxmlformats.org/officeDocument/2006/relationships" xmlns:w14="http://schemas.microsoft.com/office/word/2010/wordml">
@@ -88,7 +88,7 @@
                 <w:rFonts w:ascii="Calibri" w:hAnsi="Calibri"/>
                 <w:sz w:val="20"/>
               </w:rPr>
-              <w:t xml:space="default">Continent</w:t>
+              <w:t xml:space="default"/>
             </w:r>
           </w:p>
         </w:tc>
@@ -255,192 +255,29 @@
         <w:tc>
           <w:tcPr>
             <w:tcBorders>
-              <w:top w:val="single" w:space="0" w:color="D3D3D3"/>
-              <w:bottom w:val="single" w:space="0" w:color="D3D3D3"/>
-              <w:start w:val="single" w:space="0" w:color="D3D3D3"/>
-              <w:end w:val="single" w:space="0" w:color="D3D3D3"/>
-            </w:tcBorders>
-          </w:tcPr>
-          <w:p>
-            <w:pPr>
-              <w:spacing w:before="0" w:after="60"/>
-              <w:keepNext/>
-              <w:jc w:val="start"/>
-            </w:pPr>
-            <w:r>
-              <w:rPr>
-                <w:rFonts w:ascii="Calibri" w:hAnsi="Calibri"/>
-                <w:sz w:val="20"/>
-              </w:rPr>
-              <w:t xml:space="default">Africa</w:t>
-            </w:r>
-          </w:p>
-        </w:tc>
-        <w:tc>
-          <w:tcPr>
-            <w:tcBorders>
-              <w:top w:val="single" w:space="0" w:color="D3D3D3"/>
-              <w:bottom w:val="single" w:space="0" w:color="D3D3D3"/>
-              <w:start w:val="single" w:space="0" w:color="D3D3D3"/>
-              <w:end w:val="single" w:space="0" w:color="D3D3D3"/>
-            </w:tcBorders>
-          </w:tcPr>
-          <w:p>
-            <w:pPr>
-              <w:spacing w:before="0" w:after="60"/>
-              <w:keepNext/>
-              <w:jc w:val="end"/>
-            </w:pPr>
-            <w:r>
-              <w:rPr>
-                <w:rFonts w:ascii="Calibri" w:hAnsi="Calibri"/>
-                <w:sz w:val="20"/>
-              </w:rPr>
-              <w:t xml:space="default">12.3%</w:t>
-            </w:r>
-          </w:p>
-        </w:tc>
-        <w:tc>
-          <w:tcPr>
-            <w:tcBorders>
-              <w:top w:val="single" w:space="0" w:color="D3D3D3"/>
-              <w:bottom w:val="single" w:space="0" w:color="D3D3D3"/>
-              <w:start w:val="single" w:space="0" w:color="D3D3D3"/>
-              <w:end w:val="single" w:space="0" w:color="D3D3D3"/>
-            </w:tcBorders>
-          </w:tcPr>
-          <w:p>
-            <w:pPr>
-              <w:spacing w:before="0" w:after="60"/>
-              <w:keepNext/>
-              <w:jc w:val="end"/>
-            </w:pPr>
-            <w:r>
-              <w:rPr>
-                <w:rFonts w:ascii="Calibri" w:hAnsi="Calibri"/>
-                <w:sz w:val="20"/>
-              </w:rPr>
-              <w:t xml:space="default">11.9%</w:t>
-            </w:r>
-          </w:p>
-        </w:tc>
-        <w:tc>
-          <w:tcPr>
-            <w:tcBorders>
-              <w:top w:val="single" w:space="0" w:color="D3D3D3"/>
-              <w:bottom w:val="single" w:space="0" w:color="D3D3D3"/>
-              <w:start w:val="single" w:space="0" w:color="D3D3D3"/>
-              <w:end w:val="single" w:space="0" w:color="D3D3D3"/>
-            </w:tcBorders>
-          </w:tcPr>
-          <w:p>
-            <w:pPr>
-              <w:spacing w:before="0" w:after="60"/>
-              <w:keepNext/>
-              <w:jc w:val="end"/>
-            </w:pPr>
-            <w:r>
-              <w:rPr>
-                <w:rFonts w:ascii="Calibri" w:hAnsi="Calibri"/>
-                <w:sz w:val="20"/>
-              </w:rPr>
-              <w:t xml:space="default">5.3%</w:t>
-            </w:r>
-          </w:p>
-        </w:tc>
-        <w:tc>
-          <w:tcPr>
-            <w:tcBorders>
-              <w:top w:val="single" w:space="0" w:color="D3D3D3"/>
-              <w:bottom w:val="single" w:space="0" w:color="D3D3D3"/>
-              <w:start w:val="single" w:space="0" w:color="D3D3D3"/>
-              <w:end w:val="single" w:space="0" w:color="D3D3D3"/>
-            </w:tcBorders>
-          </w:tcPr>
-          <w:p>
-            <w:pPr>
-              <w:spacing w:before="0" w:after="60"/>
-              <w:keepNext/>
-              <w:jc w:val="end"/>
-            </w:pPr>
-            <w:r>
-              <w:rPr>
-                <w:rFonts w:ascii="Calibri" w:hAnsi="Calibri"/>
-                <w:sz w:val="20"/>
-              </w:rPr>
-              <w:t xml:space="default">6.9%</w:t>
-            </w:r>
-          </w:p>
-        </w:tc>
-        <w:tc>
-          <w:tcPr>
-            <w:tcBorders>
-              <w:top w:val="single" w:space="0" w:color="D3D3D3"/>
-              <w:bottom w:val="single" w:space="0" w:color="D3D3D3"/>
-              <w:start w:val="single" w:space="0" w:color="D3D3D3"/>
-              <w:end w:val="single" w:space="0" w:color="D3D3D3"/>
-            </w:tcBorders>
-          </w:tcPr>
-          <w:p>
-            <w:pPr>
-              <w:spacing w:before="0" w:after="60"/>
-              <w:keepNext/>
-              <w:jc w:val="end"/>
-            </w:pPr>
-            <w:r>
-              <w:rPr>
-                <w:rFonts w:ascii="Calibri" w:hAnsi="Calibri"/>
-                <w:sz w:val="20"/>
-              </w:rPr>
-              <w:t xml:space="default">17.7%</w:t>
-            </w:r>
-          </w:p>
-        </w:tc>
-        <w:tc>
-          <w:tcPr>
-            <w:tcBorders>
-              <w:top w:val="single" w:space="0" w:color="D3D3D3"/>
-              <w:bottom w:val="single" w:space="0" w:color="D3D3D3"/>
-              <w:start w:val="single" w:space="0" w:color="D3D3D3"/>
-              <w:end w:val="single" w:space="0" w:color="D3D3D3"/>
-            </w:tcBorders>
-          </w:tcPr>
-          <w:p>
-            <w:pPr>
-              <w:spacing w:before="0" w:after="60"/>
-              <w:keepNext/>
-              <w:jc w:val="end"/>
-            </w:pPr>
-            <w:r>
-              <w:rPr>
-                <w:rFonts w:ascii="Calibri" w:hAnsi="Calibri"/>
-                <w:sz w:val="20"/>
-              </w:rPr>
-              <w:t xml:space="default">12.7%</w:t>
-            </w:r>
-          </w:p>
-        </w:tc>
-        <w:tc>
-          <w:tcPr>
-            <w:tcBorders>
-              <w:top w:val="single" w:space="0" w:color="D3D3D3"/>
-              <w:bottom w:val="single" w:space="0" w:color="D3D3D3"/>
-              <w:start w:val="single" w:space="0" w:color="D3D3D3"/>
-              <w:end w:val="single" w:space="0" w:color="D3D3D3"/>
-            </w:tcBorders>
-          </w:tcPr>
-          <w:p>
-            <w:pPr>
-              <w:spacing w:before="0" w:after="60"/>
-              <w:keepNext/>
-              <w:jc w:val="end"/>
-            </w:pPr>
-            <w:r>
-              <w:rPr>
-                <w:rFonts w:ascii="Calibri" w:hAnsi="Calibri"/>
-                <w:sz w:val="20"/>
-              </w:rPr>
-              <w:t xml:space="default">13.0%</w:t>
+              <w:top w:val="single" w:sz="16" w:space="0" w:color="D3D3D3"/>
+              <w:bottom w:val="single" w:sz="16" w:space="0" w:color="D3D3D3"/>
+              <w:start w:val="single" w:space="0" w:color="D3D3D3"/>
+              <w:end w:val="single" w:space="0" w:color="D3D3D3"/>
+            </w:tcBorders>
+            <w:shd w:val="clear" w:color="auto" w:fill="D3D3D3"/>
+            <w:tcMar>
+              <w:top w:w="25" w:type="dxa"/>
+            </w:tcMar>
+            <w:gridSpan w:val="8"/>
+          </w:tcPr>
+          <w:p>
+            <w:pPr>
+              <w:spacing w:before="0" w:after="60"/>
+              <w:keepNext/>
+            </w:pPr>
+            <w:r>
+              <w:rPr>
+                <w:rFonts w:ascii="Calibri" w:hAnsi="Calibri"/>
+                <w:sz w:val="20"/>
+                <w:b w:val="true"/>
+              </w:rPr>
+              <w:t xml:space="default">Panel A: Relative IQ Cost</w:t>
             </w:r>
           </w:p>
         </w:tc>
@@ -469,175 +306,175 @@
                 <w:rFonts w:ascii="Calibri" w:hAnsi="Calibri"/>
                 <w:sz w:val="20"/>
               </w:rPr>
-              <w:t xml:space="default">Asia</w:t>
-            </w:r>
-          </w:p>
-        </w:tc>
-        <w:tc>
-          <w:tcPr>
-            <w:tcBorders>
-              <w:top w:val="single" w:space="0" w:color="D3D3D3"/>
-              <w:bottom w:val="single" w:space="0" w:color="D3D3D3"/>
-              <w:start w:val="single" w:space="0" w:color="D3D3D3"/>
-              <w:end w:val="single" w:space="0" w:color="D3D3D3"/>
-            </w:tcBorders>
-          </w:tcPr>
-          <w:p>
-            <w:pPr>
-              <w:spacing w:before="0" w:after="60"/>
-              <w:keepNext/>
-              <w:jc w:val="end"/>
-            </w:pPr>
-            <w:r>
-              <w:rPr>
-                <w:rFonts w:ascii="Calibri" w:hAnsi="Calibri"/>
-                <w:sz w:val="20"/>
-              </w:rPr>
-              <w:t xml:space="default">10.7%</w:t>
-            </w:r>
-          </w:p>
-        </w:tc>
-        <w:tc>
-          <w:tcPr>
-            <w:tcBorders>
-              <w:top w:val="single" w:space="0" w:color="D3D3D3"/>
-              <w:bottom w:val="single" w:space="0" w:color="D3D3D3"/>
-              <w:start w:val="single" w:space="0" w:color="D3D3D3"/>
-              <w:end w:val="single" w:space="0" w:color="D3D3D3"/>
-            </w:tcBorders>
-          </w:tcPr>
-          <w:p>
-            <w:pPr>
-              <w:spacing w:before="0" w:after="60"/>
-              <w:keepNext/>
-              <w:jc w:val="end"/>
-            </w:pPr>
-            <w:r>
-              <w:rPr>
-                <w:rFonts w:ascii="Calibri" w:hAnsi="Calibri"/>
-                <w:sz w:val="20"/>
-              </w:rPr>
-              <w:t xml:space="default">7.5%</w:t>
-            </w:r>
-          </w:p>
-        </w:tc>
-        <w:tc>
-          <w:tcPr>
-            <w:tcBorders>
-              <w:top w:val="single" w:space="0" w:color="D3D3D3"/>
-              <w:bottom w:val="single" w:space="0" w:color="D3D3D3"/>
-              <w:start w:val="single" w:space="0" w:color="D3D3D3"/>
-              <w:end w:val="single" w:space="0" w:color="D3D3D3"/>
-            </w:tcBorders>
-          </w:tcPr>
-          <w:p>
-            <w:pPr>
-              <w:spacing w:before="0" w:after="60"/>
-              <w:keepNext/>
-              <w:jc w:val="end"/>
-            </w:pPr>
-            <w:r>
-              <w:rPr>
-                <w:rFonts w:ascii="Calibri" w:hAnsi="Calibri"/>
-                <w:sz w:val="20"/>
-              </w:rPr>
-              <w:t xml:space="default">3.8%</w:t>
-            </w:r>
-          </w:p>
-        </w:tc>
-        <w:tc>
-          <w:tcPr>
-            <w:tcBorders>
-              <w:top w:val="single" w:space="0" w:color="D3D3D3"/>
-              <w:bottom w:val="single" w:space="0" w:color="D3D3D3"/>
-              <w:start w:val="single" w:space="0" w:color="D3D3D3"/>
-              <w:end w:val="single" w:space="0" w:color="D3D3D3"/>
-            </w:tcBorders>
-          </w:tcPr>
-          <w:p>
-            <w:pPr>
-              <w:spacing w:before="0" w:after="60"/>
-              <w:keepNext/>
-              <w:jc w:val="end"/>
-            </w:pPr>
-            <w:r>
-              <w:rPr>
-                <w:rFonts w:ascii="Calibri" w:hAnsi="Calibri"/>
-                <w:sz w:val="20"/>
-              </w:rPr>
-              <w:t xml:space="default">6.1%</w:t>
-            </w:r>
-          </w:p>
-        </w:tc>
-        <w:tc>
-          <w:tcPr>
-            <w:tcBorders>
-              <w:top w:val="single" w:space="0" w:color="D3D3D3"/>
-              <w:bottom w:val="single" w:space="0" w:color="D3D3D3"/>
-              <w:start w:val="single" w:space="0" w:color="D3D3D3"/>
-              <w:end w:val="single" w:space="0" w:color="D3D3D3"/>
-            </w:tcBorders>
-          </w:tcPr>
-          <w:p>
-            <w:pPr>
-              <w:spacing w:before="0" w:after="60"/>
-              <w:keepNext/>
-              <w:jc w:val="end"/>
-            </w:pPr>
-            <w:r>
-              <w:rPr>
-                <w:rFonts w:ascii="Calibri" w:hAnsi="Calibri"/>
-                <w:sz w:val="20"/>
-              </w:rPr>
-              <w:t xml:space="default">15.4%</w:t>
-            </w:r>
-          </w:p>
-        </w:tc>
-        <w:tc>
-          <w:tcPr>
-            <w:tcBorders>
-              <w:top w:val="single" w:space="0" w:color="D3D3D3"/>
-              <w:bottom w:val="single" w:space="0" w:color="D3D3D3"/>
-              <w:start w:val="single" w:space="0" w:color="D3D3D3"/>
-              <w:end w:val="single" w:space="0" w:color="D3D3D3"/>
-            </w:tcBorders>
-          </w:tcPr>
-          <w:p>
-            <w:pPr>
-              <w:spacing w:before="0" w:after="60"/>
-              <w:keepNext/>
-              <w:jc w:val="end"/>
-            </w:pPr>
-            <w:r>
-              <w:rPr>
-                <w:rFonts w:ascii="Calibri" w:hAnsi="Calibri"/>
-                <w:sz w:val="20"/>
-              </w:rPr>
-              <w:t xml:space="default">10.9%</w:t>
-            </w:r>
-          </w:p>
-        </w:tc>
-        <w:tc>
-          <w:tcPr>
-            <w:tcBorders>
-              <w:top w:val="single" w:space="0" w:color="D3D3D3"/>
-              <w:bottom w:val="single" w:space="0" w:color="D3D3D3"/>
-              <w:start w:val="single" w:space="0" w:color="D3D3D3"/>
-              <w:end w:val="single" w:space="0" w:color="D3D3D3"/>
-            </w:tcBorders>
-          </w:tcPr>
-          <w:p>
-            <w:pPr>
-              <w:spacing w:before="0" w:after="60"/>
-              <w:keepNext/>
-              <w:jc w:val="end"/>
-            </w:pPr>
-            <w:r>
-              <w:rPr>
-                <w:rFonts w:ascii="Calibri" w:hAnsi="Calibri"/>
-                <w:sz w:val="20"/>
-              </w:rPr>
-              <w:t xml:space="default">11.2%</w:t>
+              <w:t xml:space="default">Africa</w:t>
+            </w:r>
+          </w:p>
+        </w:tc>
+        <w:tc>
+          <w:tcPr>
+            <w:tcBorders>
+              <w:top w:val="single" w:space="0" w:color="D3D3D3"/>
+              <w:bottom w:val="single" w:space="0" w:color="D3D3D3"/>
+              <w:start w:val="single" w:space="0" w:color="D3D3D3"/>
+              <w:end w:val="single" w:space="0" w:color="D3D3D3"/>
+            </w:tcBorders>
+          </w:tcPr>
+          <w:p>
+            <w:pPr>
+              <w:spacing w:before="0" w:after="60"/>
+              <w:keepNext/>
+              <w:jc w:val="end"/>
+            </w:pPr>
+            <w:r>
+              <w:rPr>
+                <w:rFonts w:ascii="Calibri" w:hAnsi="Calibri"/>
+                <w:sz w:val="20"/>
+              </w:rPr>
+              <w:t xml:space="default">12.3%</w:t>
+            </w:r>
+          </w:p>
+        </w:tc>
+        <w:tc>
+          <w:tcPr>
+            <w:tcBorders>
+              <w:top w:val="single" w:space="0" w:color="D3D3D3"/>
+              <w:bottom w:val="single" w:space="0" w:color="D3D3D3"/>
+              <w:start w:val="single" w:space="0" w:color="D3D3D3"/>
+              <w:end w:val="single" w:space="0" w:color="D3D3D3"/>
+            </w:tcBorders>
+          </w:tcPr>
+          <w:p>
+            <w:pPr>
+              <w:spacing w:before="0" w:after="60"/>
+              <w:keepNext/>
+              <w:jc w:val="end"/>
+            </w:pPr>
+            <w:r>
+              <w:rPr>
+                <w:rFonts w:ascii="Calibri" w:hAnsi="Calibri"/>
+                <w:sz w:val="20"/>
+              </w:rPr>
+              <w:t xml:space="default">11.9%</w:t>
+            </w:r>
+          </w:p>
+        </w:tc>
+        <w:tc>
+          <w:tcPr>
+            <w:tcBorders>
+              <w:top w:val="single" w:space="0" w:color="D3D3D3"/>
+              <w:bottom w:val="single" w:space="0" w:color="D3D3D3"/>
+              <w:start w:val="single" w:space="0" w:color="D3D3D3"/>
+              <w:end w:val="single" w:space="0" w:color="D3D3D3"/>
+            </w:tcBorders>
+          </w:tcPr>
+          <w:p>
+            <w:pPr>
+              <w:spacing w:before="0" w:after="60"/>
+              <w:keepNext/>
+              <w:jc w:val="end"/>
+            </w:pPr>
+            <w:r>
+              <w:rPr>
+                <w:rFonts w:ascii="Calibri" w:hAnsi="Calibri"/>
+                <w:sz w:val="20"/>
+              </w:rPr>
+              <w:t xml:space="default">5.3%</w:t>
+            </w:r>
+          </w:p>
+        </w:tc>
+        <w:tc>
+          <w:tcPr>
+            <w:tcBorders>
+              <w:top w:val="single" w:space="0" w:color="D3D3D3"/>
+              <w:bottom w:val="single" w:space="0" w:color="D3D3D3"/>
+              <w:start w:val="single" w:space="0" w:color="D3D3D3"/>
+              <w:end w:val="single" w:space="0" w:color="D3D3D3"/>
+            </w:tcBorders>
+          </w:tcPr>
+          <w:p>
+            <w:pPr>
+              <w:spacing w:before="0" w:after="60"/>
+              <w:keepNext/>
+              <w:jc w:val="end"/>
+            </w:pPr>
+            <w:r>
+              <w:rPr>
+                <w:rFonts w:ascii="Calibri" w:hAnsi="Calibri"/>
+                <w:sz w:val="20"/>
+              </w:rPr>
+              <w:t xml:space="default">6.9%</w:t>
+            </w:r>
+          </w:p>
+        </w:tc>
+        <w:tc>
+          <w:tcPr>
+            <w:tcBorders>
+              <w:top w:val="single" w:space="0" w:color="D3D3D3"/>
+              <w:bottom w:val="single" w:space="0" w:color="D3D3D3"/>
+              <w:start w:val="single" w:space="0" w:color="D3D3D3"/>
+              <w:end w:val="single" w:space="0" w:color="D3D3D3"/>
+            </w:tcBorders>
+          </w:tcPr>
+          <w:p>
+            <w:pPr>
+              <w:spacing w:before="0" w:after="60"/>
+              <w:keepNext/>
+              <w:jc w:val="end"/>
+            </w:pPr>
+            <w:r>
+              <w:rPr>
+                <w:rFonts w:ascii="Calibri" w:hAnsi="Calibri"/>
+                <w:sz w:val="20"/>
+              </w:rPr>
+              <w:t xml:space="default">17.7%</w:t>
+            </w:r>
+          </w:p>
+        </w:tc>
+        <w:tc>
+          <w:tcPr>
+            <w:tcBorders>
+              <w:top w:val="single" w:space="0" w:color="D3D3D3"/>
+              <w:bottom w:val="single" w:space="0" w:color="D3D3D3"/>
+              <w:start w:val="single" w:space="0" w:color="D3D3D3"/>
+              <w:end w:val="single" w:space="0" w:color="D3D3D3"/>
+            </w:tcBorders>
+          </w:tcPr>
+          <w:p>
+            <w:pPr>
+              <w:spacing w:before="0" w:after="60"/>
+              <w:keepNext/>
+              <w:jc w:val="end"/>
+            </w:pPr>
+            <w:r>
+              <w:rPr>
+                <w:rFonts w:ascii="Calibri" w:hAnsi="Calibri"/>
+                <w:sz w:val="20"/>
+              </w:rPr>
+              <w:t xml:space="default">12.7%</w:t>
+            </w:r>
+          </w:p>
+        </w:tc>
+        <w:tc>
+          <w:tcPr>
+            <w:tcBorders>
+              <w:top w:val="single" w:space="0" w:color="D3D3D3"/>
+              <w:bottom w:val="single" w:space="0" w:color="D3D3D3"/>
+              <w:start w:val="single" w:space="0" w:color="D3D3D3"/>
+              <w:end w:val="single" w:space="0" w:color="D3D3D3"/>
+            </w:tcBorders>
+          </w:tcPr>
+          <w:p>
+            <w:pPr>
+              <w:spacing w:before="0" w:after="60"/>
+              <w:keepNext/>
+              <w:jc w:val="end"/>
+            </w:pPr>
+            <w:r>
+              <w:rPr>
+                <w:rFonts w:ascii="Calibri" w:hAnsi="Calibri"/>
+                <w:sz w:val="20"/>
+              </w:rPr>
+              <w:t xml:space="default">13.0%</w:t>
             </w:r>
           </w:p>
         </w:tc>
@@ -666,103 +503,79 @@
                 <w:rFonts w:ascii="Calibri" w:hAnsi="Calibri"/>
                 <w:sz w:val="20"/>
               </w:rPr>
-              <w:t xml:space="default">Europe</w:t>
-            </w:r>
-          </w:p>
-        </w:tc>
-        <w:tc>
-          <w:tcPr>
-            <w:tcBorders>
-              <w:top w:val="single" w:space="0" w:color="D3D3D3"/>
-              <w:bottom w:val="single" w:space="0" w:color="D3D3D3"/>
-              <w:start w:val="single" w:space="0" w:color="D3D3D3"/>
-              <w:end w:val="single" w:space="0" w:color="D3D3D3"/>
-            </w:tcBorders>
-          </w:tcPr>
-          <w:p>
-            <w:pPr>
-              <w:spacing w:before="0" w:after="60"/>
-              <w:keepNext/>
-              <w:jc w:val="end"/>
-            </w:pPr>
-            <w:r>
-              <w:rPr>
-                <w:rFonts w:ascii="Calibri" w:hAnsi="Calibri"/>
-                <w:sz w:val="20"/>
-              </w:rPr>
-              <w:t xml:space="default">4.2%</w:t>
-            </w:r>
-          </w:p>
-        </w:tc>
-        <w:tc>
-          <w:tcPr>
-            <w:tcBorders>
-              <w:top w:val="single" w:space="0" w:color="D3D3D3"/>
-              <w:bottom w:val="single" w:space="0" w:color="D3D3D3"/>
-              <w:start w:val="single" w:space="0" w:color="D3D3D3"/>
-              <w:end w:val="single" w:space="0" w:color="D3D3D3"/>
-            </w:tcBorders>
-          </w:tcPr>
-          <w:p>
-            <w:pPr>
-              <w:spacing w:before="0" w:after="60"/>
-              <w:keepNext/>
-              <w:jc w:val="end"/>
-            </w:pPr>
-            <w:r>
-              <w:rPr>
-                <w:rFonts w:ascii="Calibri" w:hAnsi="Calibri"/>
-                <w:sz w:val="20"/>
-              </w:rPr>
-              <w:t xml:space="default">1.2%</w:t>
-            </w:r>
-          </w:p>
-        </w:tc>
-        <w:tc>
-          <w:tcPr>
-            <w:tcBorders>
-              <w:top w:val="single" w:space="0" w:color="D3D3D3"/>
-              <w:bottom w:val="single" w:space="0" w:color="D3D3D3"/>
-              <w:start w:val="single" w:space="0" w:color="D3D3D3"/>
-              <w:end w:val="single" w:space="0" w:color="D3D3D3"/>
-            </w:tcBorders>
-          </w:tcPr>
-          <w:p>
-            <w:pPr>
-              <w:spacing w:before="0" w:after="60"/>
-              <w:keepNext/>
-              <w:jc w:val="end"/>
-            </w:pPr>
-            <w:r>
-              <w:rPr>
-                <w:rFonts w:ascii="Calibri" w:hAnsi="Calibri"/>
-                <w:sz w:val="20"/>
-              </w:rPr>
-              <w:t xml:space="default">0.4%</w:t>
-            </w:r>
-          </w:p>
-        </w:tc>
-        <w:tc>
-          <w:tcPr>
-            <w:tcBorders>
-              <w:top w:val="single" w:space="0" w:color="D3D3D3"/>
-              <w:bottom w:val="single" w:space="0" w:color="D3D3D3"/>
-              <w:start w:val="single" w:space="0" w:color="D3D3D3"/>
-              <w:end w:val="single" w:space="0" w:color="D3D3D3"/>
-            </w:tcBorders>
-          </w:tcPr>
-          <w:p>
-            <w:pPr>
-              <w:spacing w:before="0" w:after="60"/>
-              <w:keepNext/>
-              <w:jc w:val="end"/>
-            </w:pPr>
-            <w:r>
-              <w:rPr>
-                <w:rFonts w:ascii="Calibri" w:hAnsi="Calibri"/>
-                <w:sz w:val="20"/>
-              </w:rPr>
-              <w:t xml:space="default">2.4%</w:t>
+              <w:t xml:space="default">Asia</w:t>
+            </w:r>
+          </w:p>
+        </w:tc>
+        <w:tc>
+          <w:tcPr>
+            <w:tcBorders>
+              <w:top w:val="single" w:space="0" w:color="D3D3D3"/>
+              <w:bottom w:val="single" w:space="0" w:color="D3D3D3"/>
+              <w:start w:val="single" w:space="0" w:color="D3D3D3"/>
+              <w:end w:val="single" w:space="0" w:color="D3D3D3"/>
+            </w:tcBorders>
+          </w:tcPr>
+          <w:p>
+            <w:pPr>
+              <w:spacing w:before="0" w:after="60"/>
+              <w:keepNext/>
+              <w:jc w:val="end"/>
+            </w:pPr>
+            <w:r>
+              <w:rPr>
+                <w:rFonts w:ascii="Calibri" w:hAnsi="Calibri"/>
+                <w:sz w:val="20"/>
+              </w:rPr>
+              <w:t xml:space="default">10.7%</w:t>
+            </w:r>
+          </w:p>
+        </w:tc>
+        <w:tc>
+          <w:tcPr>
+            <w:tcBorders>
+              <w:top w:val="single" w:space="0" w:color="D3D3D3"/>
+              <w:bottom w:val="single" w:space="0" w:color="D3D3D3"/>
+              <w:start w:val="single" w:space="0" w:color="D3D3D3"/>
+              <w:end w:val="single" w:space="0" w:color="D3D3D3"/>
+            </w:tcBorders>
+          </w:tcPr>
+          <w:p>
+            <w:pPr>
+              <w:spacing w:before="0" w:after="60"/>
+              <w:keepNext/>
+              <w:jc w:val="end"/>
+            </w:pPr>
+            <w:r>
+              <w:rPr>
+                <w:rFonts w:ascii="Calibri" w:hAnsi="Calibri"/>
+                <w:sz w:val="20"/>
+              </w:rPr>
+              <w:t xml:space="default">7.5%</w:t>
+            </w:r>
+          </w:p>
+        </w:tc>
+        <w:tc>
+          <w:tcPr>
+            <w:tcBorders>
+              <w:top w:val="single" w:space="0" w:color="D3D3D3"/>
+              <w:bottom w:val="single" w:space="0" w:color="D3D3D3"/>
+              <w:start w:val="single" w:space="0" w:color="D3D3D3"/>
+              <w:end w:val="single" w:space="0" w:color="D3D3D3"/>
+            </w:tcBorders>
+          </w:tcPr>
+          <w:p>
+            <w:pPr>
+              <w:spacing w:before="0" w:after="60"/>
+              <w:keepNext/>
+              <w:jc w:val="end"/>
+            </w:pPr>
+            <w:r>
+              <w:rPr>
+                <w:rFonts w:ascii="Calibri" w:hAnsi="Calibri"/>
+                <w:sz w:val="20"/>
+              </w:rPr>
+              <w:t xml:space="default">3.8%</w:t>
             </w:r>
           </w:p>
         </w:tc>
@@ -810,31 +623,55 @@
                 <w:rFonts w:ascii="Calibri" w:hAnsi="Calibri"/>
                 <w:sz w:val="20"/>
               </w:rPr>
-              <w:t xml:space="default">4.5%</w:t>
-            </w:r>
-          </w:p>
-        </w:tc>
-        <w:tc>
-          <w:tcPr>
-            <w:tcBorders>
-              <w:top w:val="single" w:space="0" w:color="D3D3D3"/>
-              <w:bottom w:val="single" w:space="0" w:color="D3D3D3"/>
-              <w:start w:val="single" w:space="0" w:color="D3D3D3"/>
-              <w:end w:val="single" w:space="0" w:color="D3D3D3"/>
-            </w:tcBorders>
-          </w:tcPr>
-          <w:p>
-            <w:pPr>
-              <w:spacing w:before="0" w:after="60"/>
-              <w:keepNext/>
-              <w:jc w:val="end"/>
-            </w:pPr>
-            <w:r>
-              <w:rPr>
-                <w:rFonts w:ascii="Calibri" w:hAnsi="Calibri"/>
-                <w:sz w:val="20"/>
-              </w:rPr>
-              <w:t xml:space="default">4.6%</w:t>
+              <w:t xml:space="default">15.4%</w:t>
+            </w:r>
+          </w:p>
+        </w:tc>
+        <w:tc>
+          <w:tcPr>
+            <w:tcBorders>
+              <w:top w:val="single" w:space="0" w:color="D3D3D3"/>
+              <w:bottom w:val="single" w:space="0" w:color="D3D3D3"/>
+              <w:start w:val="single" w:space="0" w:color="D3D3D3"/>
+              <w:end w:val="single" w:space="0" w:color="D3D3D3"/>
+            </w:tcBorders>
+          </w:tcPr>
+          <w:p>
+            <w:pPr>
+              <w:spacing w:before="0" w:after="60"/>
+              <w:keepNext/>
+              <w:jc w:val="end"/>
+            </w:pPr>
+            <w:r>
+              <w:rPr>
+                <w:rFonts w:ascii="Calibri" w:hAnsi="Calibri"/>
+                <w:sz w:val="20"/>
+              </w:rPr>
+              <w:t xml:space="default">10.9%</w:t>
+            </w:r>
+          </w:p>
+        </w:tc>
+        <w:tc>
+          <w:tcPr>
+            <w:tcBorders>
+              <w:top w:val="single" w:space="0" w:color="D3D3D3"/>
+              <w:bottom w:val="single" w:space="0" w:color="D3D3D3"/>
+              <w:start w:val="single" w:space="0" w:color="D3D3D3"/>
+              <w:end w:val="single" w:space="0" w:color="D3D3D3"/>
+            </w:tcBorders>
+          </w:tcPr>
+          <w:p>
+            <w:pPr>
+              <w:spacing w:before="0" w:after="60"/>
+              <w:keepNext/>
+              <w:jc w:val="end"/>
+            </w:pPr>
+            <w:r>
+              <w:rPr>
+                <w:rFonts w:ascii="Calibri" w:hAnsi="Calibri"/>
+                <w:sz w:val="20"/>
+              </w:rPr>
+              <w:t xml:space="default">11.2%</w:t>
             </w:r>
           </w:p>
         </w:tc>
@@ -863,175 +700,175 @@
                 <w:rFonts w:ascii="Calibri" w:hAnsi="Calibri"/>
                 <w:sz w:val="20"/>
               </w:rPr>
-              <w:t xml:space="default">North America</w:t>
-            </w:r>
-          </w:p>
-        </w:tc>
-        <w:tc>
-          <w:tcPr>
-            <w:tcBorders>
-              <w:top w:val="single" w:space="0" w:color="D3D3D3"/>
-              <w:bottom w:val="single" w:space="0" w:color="D3D3D3"/>
-              <w:start w:val="single" w:space="0" w:color="D3D3D3"/>
-              <w:end w:val="single" w:space="0" w:color="D3D3D3"/>
-            </w:tcBorders>
-          </w:tcPr>
-          <w:p>
-            <w:pPr>
-              <w:spacing w:before="0" w:after="60"/>
-              <w:keepNext/>
-              <w:jc w:val="end"/>
-            </w:pPr>
-            <w:r>
-              <w:rPr>
-                <w:rFonts w:ascii="Calibri" w:hAnsi="Calibri"/>
-                <w:sz w:val="20"/>
-              </w:rPr>
-              <w:t xml:space="default">5.2%</w:t>
-            </w:r>
-          </w:p>
-        </w:tc>
-        <w:tc>
-          <w:tcPr>
-            <w:tcBorders>
-              <w:top w:val="single" w:space="0" w:color="D3D3D3"/>
-              <w:bottom w:val="single" w:space="0" w:color="D3D3D3"/>
-              <w:start w:val="single" w:space="0" w:color="D3D3D3"/>
-              <w:end w:val="single" w:space="0" w:color="D3D3D3"/>
-            </w:tcBorders>
-          </w:tcPr>
-          <w:p>
-            <w:pPr>
-              <w:spacing w:before="0" w:after="60"/>
-              <w:keepNext/>
-              <w:jc w:val="end"/>
-            </w:pPr>
-            <w:r>
-              <w:rPr>
-                <w:rFonts w:ascii="Calibri" w:hAnsi="Calibri"/>
-                <w:sz w:val="20"/>
-              </w:rPr>
-              <w:t xml:space="default">0.7%</w:t>
-            </w:r>
-          </w:p>
-        </w:tc>
-        <w:tc>
-          <w:tcPr>
-            <w:tcBorders>
-              <w:top w:val="single" w:space="0" w:color="D3D3D3"/>
-              <w:bottom w:val="single" w:space="0" w:color="D3D3D3"/>
-              <w:start w:val="single" w:space="0" w:color="D3D3D3"/>
-              <w:end w:val="single" w:space="0" w:color="D3D3D3"/>
-            </w:tcBorders>
-          </w:tcPr>
-          <w:p>
-            <w:pPr>
-              <w:spacing w:before="0" w:after="60"/>
-              <w:keepNext/>
-              <w:jc w:val="end"/>
-            </w:pPr>
-            <w:r>
-              <w:rPr>
-                <w:rFonts w:ascii="Calibri" w:hAnsi="Calibri"/>
-                <w:sz w:val="20"/>
-              </w:rPr>
-              <w:t xml:space="default">0.2%</w:t>
-            </w:r>
-          </w:p>
-        </w:tc>
-        <w:tc>
-          <w:tcPr>
-            <w:tcBorders>
-              <w:top w:val="single" w:space="0" w:color="D3D3D3"/>
-              <w:bottom w:val="single" w:space="0" w:color="D3D3D3"/>
-              <w:start w:val="single" w:space="0" w:color="D3D3D3"/>
-              <w:end w:val="single" w:space="0" w:color="D3D3D3"/>
-            </w:tcBorders>
-          </w:tcPr>
-          <w:p>
-            <w:pPr>
-              <w:spacing w:before="0" w:after="60"/>
-              <w:keepNext/>
-              <w:jc w:val="end"/>
-            </w:pPr>
-            <w:r>
-              <w:rPr>
-                <w:rFonts w:ascii="Calibri" w:hAnsi="Calibri"/>
-                <w:sz w:val="20"/>
-              </w:rPr>
-              <w:t xml:space="default">2.9%</w:t>
-            </w:r>
-          </w:p>
-        </w:tc>
-        <w:tc>
-          <w:tcPr>
-            <w:tcBorders>
-              <w:top w:val="single" w:space="0" w:color="D3D3D3"/>
-              <w:bottom w:val="single" w:space="0" w:color="D3D3D3"/>
-              <w:start w:val="single" w:space="0" w:color="D3D3D3"/>
-              <w:end w:val="single" w:space="0" w:color="D3D3D3"/>
-            </w:tcBorders>
-          </w:tcPr>
-          <w:p>
-            <w:pPr>
-              <w:spacing w:before="0" w:after="60"/>
-              <w:keepNext/>
-              <w:jc w:val="end"/>
-            </w:pPr>
-            <w:r>
-              <w:rPr>
-                <w:rFonts w:ascii="Calibri" w:hAnsi="Calibri"/>
-                <w:sz w:val="20"/>
-              </w:rPr>
-              <w:t xml:space="default">7.5%</w:t>
-            </w:r>
-          </w:p>
-        </w:tc>
-        <w:tc>
-          <w:tcPr>
-            <w:tcBorders>
-              <w:top w:val="single" w:space="0" w:color="D3D3D3"/>
-              <w:bottom w:val="single" w:space="0" w:color="D3D3D3"/>
-              <w:start w:val="single" w:space="0" w:color="D3D3D3"/>
-              <w:end w:val="single" w:space="0" w:color="D3D3D3"/>
-            </w:tcBorders>
-          </w:tcPr>
-          <w:p>
-            <w:pPr>
-              <w:spacing w:before="0" w:after="60"/>
-              <w:keepNext/>
-              <w:jc w:val="end"/>
-            </w:pPr>
-            <w:r>
-              <w:rPr>
-                <w:rFonts w:ascii="Calibri" w:hAnsi="Calibri"/>
-                <w:sz w:val="20"/>
-              </w:rPr>
-              <w:t xml:space="default">5.5%</w:t>
-            </w:r>
-          </w:p>
-        </w:tc>
-        <w:tc>
-          <w:tcPr>
-            <w:tcBorders>
-              <w:top w:val="single" w:space="0" w:color="D3D3D3"/>
-              <w:bottom w:val="single" w:space="0" w:color="D3D3D3"/>
-              <w:start w:val="single" w:space="0" w:color="D3D3D3"/>
-              <w:end w:val="single" w:space="0" w:color="D3D3D3"/>
-            </w:tcBorders>
-          </w:tcPr>
-          <w:p>
-            <w:pPr>
-              <w:spacing w:before="0" w:after="60"/>
-              <w:keepNext/>
-              <w:jc w:val="end"/>
-            </w:pPr>
-            <w:r>
-              <w:rPr>
-                <w:rFonts w:ascii="Calibri" w:hAnsi="Calibri"/>
-                <w:sz w:val="20"/>
-              </w:rPr>
-              <w:t xml:space="default">5.7%</w:t>
+              <w:t xml:space="default">Europe</w:t>
+            </w:r>
+          </w:p>
+        </w:tc>
+        <w:tc>
+          <w:tcPr>
+            <w:tcBorders>
+              <w:top w:val="single" w:space="0" w:color="D3D3D3"/>
+              <w:bottom w:val="single" w:space="0" w:color="D3D3D3"/>
+              <w:start w:val="single" w:space="0" w:color="D3D3D3"/>
+              <w:end w:val="single" w:space="0" w:color="D3D3D3"/>
+            </w:tcBorders>
+          </w:tcPr>
+          <w:p>
+            <w:pPr>
+              <w:spacing w:before="0" w:after="60"/>
+              <w:keepNext/>
+              <w:jc w:val="end"/>
+            </w:pPr>
+            <w:r>
+              <w:rPr>
+                <w:rFonts w:ascii="Calibri" w:hAnsi="Calibri"/>
+                <w:sz w:val="20"/>
+              </w:rPr>
+              <w:t xml:space="default">4.2%</w:t>
+            </w:r>
+          </w:p>
+        </w:tc>
+        <w:tc>
+          <w:tcPr>
+            <w:tcBorders>
+              <w:top w:val="single" w:space="0" w:color="D3D3D3"/>
+              <w:bottom w:val="single" w:space="0" w:color="D3D3D3"/>
+              <w:start w:val="single" w:space="0" w:color="D3D3D3"/>
+              <w:end w:val="single" w:space="0" w:color="D3D3D3"/>
+            </w:tcBorders>
+          </w:tcPr>
+          <w:p>
+            <w:pPr>
+              <w:spacing w:before="0" w:after="60"/>
+              <w:keepNext/>
+              <w:jc w:val="end"/>
+            </w:pPr>
+            <w:r>
+              <w:rPr>
+                <w:rFonts w:ascii="Calibri" w:hAnsi="Calibri"/>
+                <w:sz w:val="20"/>
+              </w:rPr>
+              <w:t xml:space="default">1.2%</w:t>
+            </w:r>
+          </w:p>
+        </w:tc>
+        <w:tc>
+          <w:tcPr>
+            <w:tcBorders>
+              <w:top w:val="single" w:space="0" w:color="D3D3D3"/>
+              <w:bottom w:val="single" w:space="0" w:color="D3D3D3"/>
+              <w:start w:val="single" w:space="0" w:color="D3D3D3"/>
+              <w:end w:val="single" w:space="0" w:color="D3D3D3"/>
+            </w:tcBorders>
+          </w:tcPr>
+          <w:p>
+            <w:pPr>
+              <w:spacing w:before="0" w:after="60"/>
+              <w:keepNext/>
+              <w:jc w:val="end"/>
+            </w:pPr>
+            <w:r>
+              <w:rPr>
+                <w:rFonts w:ascii="Calibri" w:hAnsi="Calibri"/>
+                <w:sz w:val="20"/>
+              </w:rPr>
+              <w:t xml:space="default">0.4%</w:t>
+            </w:r>
+          </w:p>
+        </w:tc>
+        <w:tc>
+          <w:tcPr>
+            <w:tcBorders>
+              <w:top w:val="single" w:space="0" w:color="D3D3D3"/>
+              <w:bottom w:val="single" w:space="0" w:color="D3D3D3"/>
+              <w:start w:val="single" w:space="0" w:color="D3D3D3"/>
+              <w:end w:val="single" w:space="0" w:color="D3D3D3"/>
+            </w:tcBorders>
+          </w:tcPr>
+          <w:p>
+            <w:pPr>
+              <w:spacing w:before="0" w:after="60"/>
+              <w:keepNext/>
+              <w:jc w:val="end"/>
+            </w:pPr>
+            <w:r>
+              <w:rPr>
+                <w:rFonts w:ascii="Calibri" w:hAnsi="Calibri"/>
+                <w:sz w:val="20"/>
+              </w:rPr>
+              <w:t xml:space="default">2.4%</w:t>
+            </w:r>
+          </w:p>
+        </w:tc>
+        <w:tc>
+          <w:tcPr>
+            <w:tcBorders>
+              <w:top w:val="single" w:space="0" w:color="D3D3D3"/>
+              <w:bottom w:val="single" w:space="0" w:color="D3D3D3"/>
+              <w:start w:val="single" w:space="0" w:color="D3D3D3"/>
+              <w:end w:val="single" w:space="0" w:color="D3D3D3"/>
+            </w:tcBorders>
+          </w:tcPr>
+          <w:p>
+            <w:pPr>
+              <w:spacing w:before="0" w:after="60"/>
+              <w:keepNext/>
+              <w:jc w:val="end"/>
+            </w:pPr>
+            <w:r>
+              <w:rPr>
+                <w:rFonts w:ascii="Calibri" w:hAnsi="Calibri"/>
+                <w:sz w:val="20"/>
+              </w:rPr>
+              <w:t xml:space="default">6.1%</w:t>
+            </w:r>
+          </w:p>
+        </w:tc>
+        <w:tc>
+          <w:tcPr>
+            <w:tcBorders>
+              <w:top w:val="single" w:space="0" w:color="D3D3D3"/>
+              <w:bottom w:val="single" w:space="0" w:color="D3D3D3"/>
+              <w:start w:val="single" w:space="0" w:color="D3D3D3"/>
+              <w:end w:val="single" w:space="0" w:color="D3D3D3"/>
+            </w:tcBorders>
+          </w:tcPr>
+          <w:p>
+            <w:pPr>
+              <w:spacing w:before="0" w:after="60"/>
+              <w:keepNext/>
+              <w:jc w:val="end"/>
+            </w:pPr>
+            <w:r>
+              <w:rPr>
+                <w:rFonts w:ascii="Calibri" w:hAnsi="Calibri"/>
+                <w:sz w:val="20"/>
+              </w:rPr>
+              <w:t xml:space="default">4.5%</w:t>
+            </w:r>
+          </w:p>
+        </w:tc>
+        <w:tc>
+          <w:tcPr>
+            <w:tcBorders>
+              <w:top w:val="single" w:space="0" w:color="D3D3D3"/>
+              <w:bottom w:val="single" w:space="0" w:color="D3D3D3"/>
+              <w:start w:val="single" w:space="0" w:color="D3D3D3"/>
+              <w:end w:val="single" w:space="0" w:color="D3D3D3"/>
+            </w:tcBorders>
+          </w:tcPr>
+          <w:p>
+            <w:pPr>
+              <w:spacing w:before="0" w:after="60"/>
+              <w:keepNext/>
+              <w:jc w:val="end"/>
+            </w:pPr>
+            <w:r>
+              <w:rPr>
+                <w:rFonts w:ascii="Calibri" w:hAnsi="Calibri"/>
+                <w:sz w:val="20"/>
+              </w:rPr>
+              <w:t xml:space="default">4.6%</w:t>
             </w:r>
           </w:p>
         </w:tc>
@@ -1060,7 +897,127 @@
                 <w:rFonts w:ascii="Calibri" w:hAnsi="Calibri"/>
                 <w:sz w:val="20"/>
               </w:rPr>
-              <w:t xml:space="default">Oceania</w:t>
+              <w:t xml:space="default">North America</w:t>
+            </w:r>
+          </w:p>
+        </w:tc>
+        <w:tc>
+          <w:tcPr>
+            <w:tcBorders>
+              <w:top w:val="single" w:space="0" w:color="D3D3D3"/>
+              <w:bottom w:val="single" w:space="0" w:color="D3D3D3"/>
+              <w:start w:val="single" w:space="0" w:color="D3D3D3"/>
+              <w:end w:val="single" w:space="0" w:color="D3D3D3"/>
+            </w:tcBorders>
+          </w:tcPr>
+          <w:p>
+            <w:pPr>
+              <w:spacing w:before="0" w:after="60"/>
+              <w:keepNext/>
+              <w:jc w:val="end"/>
+            </w:pPr>
+            <w:r>
+              <w:rPr>
+                <w:rFonts w:ascii="Calibri" w:hAnsi="Calibri"/>
+                <w:sz w:val="20"/>
+              </w:rPr>
+              <w:t xml:space="default">5.2%</w:t>
+            </w:r>
+          </w:p>
+        </w:tc>
+        <w:tc>
+          <w:tcPr>
+            <w:tcBorders>
+              <w:top w:val="single" w:space="0" w:color="D3D3D3"/>
+              <w:bottom w:val="single" w:space="0" w:color="D3D3D3"/>
+              <w:start w:val="single" w:space="0" w:color="D3D3D3"/>
+              <w:end w:val="single" w:space="0" w:color="D3D3D3"/>
+            </w:tcBorders>
+          </w:tcPr>
+          <w:p>
+            <w:pPr>
+              <w:spacing w:before="0" w:after="60"/>
+              <w:keepNext/>
+              <w:jc w:val="end"/>
+            </w:pPr>
+            <w:r>
+              <w:rPr>
+                <w:rFonts w:ascii="Calibri" w:hAnsi="Calibri"/>
+                <w:sz w:val="20"/>
+              </w:rPr>
+              <w:t xml:space="default">0.7%</w:t>
+            </w:r>
+          </w:p>
+        </w:tc>
+        <w:tc>
+          <w:tcPr>
+            <w:tcBorders>
+              <w:top w:val="single" w:space="0" w:color="D3D3D3"/>
+              <w:bottom w:val="single" w:space="0" w:color="D3D3D3"/>
+              <w:start w:val="single" w:space="0" w:color="D3D3D3"/>
+              <w:end w:val="single" w:space="0" w:color="D3D3D3"/>
+            </w:tcBorders>
+          </w:tcPr>
+          <w:p>
+            <w:pPr>
+              <w:spacing w:before="0" w:after="60"/>
+              <w:keepNext/>
+              <w:jc w:val="end"/>
+            </w:pPr>
+            <w:r>
+              <w:rPr>
+                <w:rFonts w:ascii="Calibri" w:hAnsi="Calibri"/>
+                <w:sz w:val="20"/>
+              </w:rPr>
+              <w:t xml:space="default">0.2%</w:t>
+            </w:r>
+          </w:p>
+        </w:tc>
+        <w:tc>
+          <w:tcPr>
+            <w:tcBorders>
+              <w:top w:val="single" w:space="0" w:color="D3D3D3"/>
+              <w:bottom w:val="single" w:space="0" w:color="D3D3D3"/>
+              <w:start w:val="single" w:space="0" w:color="D3D3D3"/>
+              <w:end w:val="single" w:space="0" w:color="D3D3D3"/>
+            </w:tcBorders>
+          </w:tcPr>
+          <w:p>
+            <w:pPr>
+              <w:spacing w:before="0" w:after="60"/>
+              <w:keepNext/>
+              <w:jc w:val="end"/>
+            </w:pPr>
+            <w:r>
+              <w:rPr>
+                <w:rFonts w:ascii="Calibri" w:hAnsi="Calibri"/>
+                <w:sz w:val="20"/>
+              </w:rPr>
+              <w:t xml:space="default">2.9%</w:t>
+            </w:r>
+          </w:p>
+        </w:tc>
+        <w:tc>
+          <w:tcPr>
+            <w:tcBorders>
+              <w:top w:val="single" w:space="0" w:color="D3D3D3"/>
+              <w:bottom w:val="single" w:space="0" w:color="D3D3D3"/>
+              <w:start w:val="single" w:space="0" w:color="D3D3D3"/>
+              <w:end w:val="single" w:space="0" w:color="D3D3D3"/>
+            </w:tcBorders>
+          </w:tcPr>
+          <w:p>
+            <w:pPr>
+              <w:spacing w:before="0" w:after="60"/>
+              <w:keepNext/>
+              <w:jc w:val="end"/>
+            </w:pPr>
+            <w:r>
+              <w:rPr>
+                <w:rFonts w:ascii="Calibri" w:hAnsi="Calibri"/>
+                <w:sz w:val="20"/>
+              </w:rPr>
+              <w:t xml:space="default">7.5%</w:t>
             </w:r>
           </w:p>
         </w:tc>
@@ -1108,127 +1065,7 @@
                 <w:rFonts w:ascii="Calibri" w:hAnsi="Calibri"/>
                 <w:sz w:val="20"/>
               </w:rPr>
-              <w:t xml:space="default">1.0%</w:t>
-            </w:r>
-          </w:p>
-        </w:tc>
-        <w:tc>
-          <w:tcPr>
-            <w:tcBorders>
-              <w:top w:val="single" w:space="0" w:color="D3D3D3"/>
-              <w:bottom w:val="single" w:space="0" w:color="D3D3D3"/>
-              <w:start w:val="single" w:space="0" w:color="D3D3D3"/>
-              <w:end w:val="single" w:space="0" w:color="D3D3D3"/>
-            </w:tcBorders>
-          </w:tcPr>
-          <w:p>
-            <w:pPr>
-              <w:spacing w:before="0" w:after="60"/>
-              <w:keepNext/>
-              <w:jc w:val="end"/>
-            </w:pPr>
-            <w:r>
-              <w:rPr>
-                <w:rFonts w:ascii="Calibri" w:hAnsi="Calibri"/>
-                <w:sz w:val="20"/>
-              </w:rPr>
-              <w:t xml:space="default">0.3%</w:t>
-            </w:r>
-          </w:p>
-        </w:tc>
-        <w:tc>
-          <w:tcPr>
-            <w:tcBorders>
-              <w:top w:val="single" w:space="0" w:color="D3D3D3"/>
-              <w:bottom w:val="single" w:space="0" w:color="D3D3D3"/>
-              <w:start w:val="single" w:space="0" w:color="D3D3D3"/>
-              <w:end w:val="single" w:space="0" w:color="D3D3D3"/>
-            </w:tcBorders>
-          </w:tcPr>
-          <w:p>
-            <w:pPr>
-              <w:spacing w:before="0" w:after="60"/>
-              <w:keepNext/>
-              <w:jc w:val="end"/>
-            </w:pPr>
-            <w:r>
-              <w:rPr>
-                <w:rFonts w:ascii="Calibri" w:hAnsi="Calibri"/>
-                <w:sz w:val="20"/>
-              </w:rPr>
-              <w:t xml:space="default">3.1%</w:t>
-            </w:r>
-          </w:p>
-        </w:tc>
-        <w:tc>
-          <w:tcPr>
-            <w:tcBorders>
-              <w:top w:val="single" w:space="0" w:color="D3D3D3"/>
-              <w:bottom w:val="single" w:space="0" w:color="D3D3D3"/>
-              <w:start w:val="single" w:space="0" w:color="D3D3D3"/>
-              <w:end w:val="single" w:space="0" w:color="D3D3D3"/>
-            </w:tcBorders>
-          </w:tcPr>
-          <w:p>
-            <w:pPr>
-              <w:spacing w:before="0" w:after="60"/>
-              <w:keepNext/>
-              <w:jc w:val="end"/>
-            </w:pPr>
-            <w:r>
-              <w:rPr>
-                <w:rFonts w:ascii="Calibri" w:hAnsi="Calibri"/>
-                <w:sz w:val="20"/>
-              </w:rPr>
-              <w:t xml:space="default">7.9%</w:t>
-            </w:r>
-          </w:p>
-        </w:tc>
-        <w:tc>
-          <w:tcPr>
-            <w:tcBorders>
-              <w:top w:val="single" w:space="0" w:color="D3D3D3"/>
-              <w:bottom w:val="single" w:space="0" w:color="D3D3D3"/>
-              <w:start w:val="single" w:space="0" w:color="D3D3D3"/>
-              <w:end w:val="single" w:space="0" w:color="D3D3D3"/>
-            </w:tcBorders>
-          </w:tcPr>
-          <w:p>
-            <w:pPr>
-              <w:spacing w:before="0" w:after="60"/>
-              <w:keepNext/>
-              <w:jc w:val="end"/>
-            </w:pPr>
-            <w:r>
-              <w:rPr>
-                <w:rFonts w:ascii="Calibri" w:hAnsi="Calibri"/>
-                <w:sz w:val="20"/>
-              </w:rPr>
               <w:t xml:space="default">5.7%</w:t>
-            </w:r>
-          </w:p>
-        </w:tc>
-        <w:tc>
-          <w:tcPr>
-            <w:tcBorders>
-              <w:top w:val="single" w:space="0" w:color="D3D3D3"/>
-              <w:bottom w:val="single" w:space="0" w:color="D3D3D3"/>
-              <w:start w:val="single" w:space="0" w:color="D3D3D3"/>
-              <w:end w:val="single" w:space="0" w:color="D3D3D3"/>
-            </w:tcBorders>
-          </w:tcPr>
-          <w:p>
-            <w:pPr>
-              <w:spacing w:before="0" w:after="60"/>
-              <w:keepNext/>
-              <w:jc w:val="end"/>
-            </w:pPr>
-            <w:r>
-              <w:rPr>
-                <w:rFonts w:ascii="Calibri" w:hAnsi="Calibri"/>
-                <w:sz w:val="20"/>
-              </w:rPr>
-              <w:t xml:space="default">5.9%</w:t>
             </w:r>
           </w:p>
         </w:tc>
@@ -1257,79 +1094,127 @@
                 <w:rFonts w:ascii="Calibri" w:hAnsi="Calibri"/>
                 <w:sz w:val="20"/>
               </w:rPr>
-              <w:t xml:space="default">South/Central America</w:t>
-            </w:r>
-          </w:p>
-        </w:tc>
-        <w:tc>
-          <w:tcPr>
-            <w:tcBorders>
-              <w:top w:val="single" w:space="0" w:color="D3D3D3"/>
-              <w:bottom w:val="single" w:space="0" w:color="D3D3D3"/>
-              <w:start w:val="single" w:space="0" w:color="D3D3D3"/>
-              <w:end w:val="single" w:space="0" w:color="D3D3D3"/>
-            </w:tcBorders>
-          </w:tcPr>
-          <w:p>
-            <w:pPr>
-              <w:spacing w:before="0" w:after="60"/>
-              <w:keepNext/>
-              <w:jc w:val="end"/>
-            </w:pPr>
-            <w:r>
-              <w:rPr>
-                <w:rFonts w:ascii="Calibri" w:hAnsi="Calibri"/>
-                <w:sz w:val="20"/>
-              </w:rPr>
-              <w:t xml:space="default">10.2%</w:t>
-            </w:r>
-          </w:p>
-        </w:tc>
-        <w:tc>
-          <w:tcPr>
-            <w:tcBorders>
-              <w:top w:val="single" w:space="0" w:color="D3D3D3"/>
-              <w:bottom w:val="single" w:space="0" w:color="D3D3D3"/>
-              <w:start w:val="single" w:space="0" w:color="D3D3D3"/>
-              <w:end w:val="single" w:space="0" w:color="D3D3D3"/>
-            </w:tcBorders>
-          </w:tcPr>
-          <w:p>
-            <w:pPr>
-              <w:spacing w:before="0" w:after="60"/>
-              <w:keepNext/>
-              <w:jc w:val="end"/>
-            </w:pPr>
-            <w:r>
-              <w:rPr>
-                <w:rFonts w:ascii="Calibri" w:hAnsi="Calibri"/>
-                <w:sz w:val="20"/>
-              </w:rPr>
-              <w:t xml:space="default">6.9%</w:t>
-            </w:r>
-          </w:p>
-        </w:tc>
-        <w:tc>
-          <w:tcPr>
-            <w:tcBorders>
-              <w:top w:val="single" w:space="0" w:color="D3D3D3"/>
-              <w:bottom w:val="single" w:space="0" w:color="D3D3D3"/>
-              <w:start w:val="single" w:space="0" w:color="D3D3D3"/>
-              <w:end w:val="single" w:space="0" w:color="D3D3D3"/>
-            </w:tcBorders>
-          </w:tcPr>
-          <w:p>
-            <w:pPr>
-              <w:spacing w:before="0" w:after="60"/>
-              <w:keepNext/>
-              <w:jc w:val="end"/>
-            </w:pPr>
-            <w:r>
-              <w:rPr>
-                <w:rFonts w:ascii="Calibri" w:hAnsi="Calibri"/>
-                <w:sz w:val="20"/>
-              </w:rPr>
-              <w:t xml:space="default">2.9%</w:t>
+              <w:t xml:space="default">Oceania</w:t>
+            </w:r>
+          </w:p>
+        </w:tc>
+        <w:tc>
+          <w:tcPr>
+            <w:tcBorders>
+              <w:top w:val="single" w:space="0" w:color="D3D3D3"/>
+              <w:bottom w:val="single" w:space="0" w:color="D3D3D3"/>
+              <w:start w:val="single" w:space="0" w:color="D3D3D3"/>
+              <w:end w:val="single" w:space="0" w:color="D3D3D3"/>
+            </w:tcBorders>
+          </w:tcPr>
+          <w:p>
+            <w:pPr>
+              <w:spacing w:before="0" w:after="60"/>
+              <w:keepNext/>
+              <w:jc w:val="end"/>
+            </w:pPr>
+            <w:r>
+              <w:rPr>
+                <w:rFonts w:ascii="Calibri" w:hAnsi="Calibri"/>
+                <w:sz w:val="20"/>
+              </w:rPr>
+              <w:t xml:space="default">5.5%</w:t>
+            </w:r>
+          </w:p>
+        </w:tc>
+        <w:tc>
+          <w:tcPr>
+            <w:tcBorders>
+              <w:top w:val="single" w:space="0" w:color="D3D3D3"/>
+              <w:bottom w:val="single" w:space="0" w:color="D3D3D3"/>
+              <w:start w:val="single" w:space="0" w:color="D3D3D3"/>
+              <w:end w:val="single" w:space="0" w:color="D3D3D3"/>
+            </w:tcBorders>
+          </w:tcPr>
+          <w:p>
+            <w:pPr>
+              <w:spacing w:before="0" w:after="60"/>
+              <w:keepNext/>
+              <w:jc w:val="end"/>
+            </w:pPr>
+            <w:r>
+              <w:rPr>
+                <w:rFonts w:ascii="Calibri" w:hAnsi="Calibri"/>
+                <w:sz w:val="20"/>
+              </w:rPr>
+              <w:t xml:space="default">1.0%</w:t>
+            </w:r>
+          </w:p>
+        </w:tc>
+        <w:tc>
+          <w:tcPr>
+            <w:tcBorders>
+              <w:top w:val="single" w:space="0" w:color="D3D3D3"/>
+              <w:bottom w:val="single" w:space="0" w:color="D3D3D3"/>
+              <w:start w:val="single" w:space="0" w:color="D3D3D3"/>
+              <w:end w:val="single" w:space="0" w:color="D3D3D3"/>
+            </w:tcBorders>
+          </w:tcPr>
+          <w:p>
+            <w:pPr>
+              <w:spacing w:before="0" w:after="60"/>
+              <w:keepNext/>
+              <w:jc w:val="end"/>
+            </w:pPr>
+            <w:r>
+              <w:rPr>
+                <w:rFonts w:ascii="Calibri" w:hAnsi="Calibri"/>
+                <w:sz w:val="20"/>
+              </w:rPr>
+              <w:t xml:space="default">0.3%</w:t>
+            </w:r>
+          </w:p>
+        </w:tc>
+        <w:tc>
+          <w:tcPr>
+            <w:tcBorders>
+              <w:top w:val="single" w:space="0" w:color="D3D3D3"/>
+              <w:bottom w:val="single" w:space="0" w:color="D3D3D3"/>
+              <w:start w:val="single" w:space="0" w:color="D3D3D3"/>
+              <w:end w:val="single" w:space="0" w:color="D3D3D3"/>
+            </w:tcBorders>
+          </w:tcPr>
+          <w:p>
+            <w:pPr>
+              <w:spacing w:before="0" w:after="60"/>
+              <w:keepNext/>
+              <w:jc w:val="end"/>
+            </w:pPr>
+            <w:r>
+              <w:rPr>
+                <w:rFonts w:ascii="Calibri" w:hAnsi="Calibri"/>
+                <w:sz w:val="20"/>
+              </w:rPr>
+              <w:t xml:space="default">3.1%</w:t>
+            </w:r>
+          </w:p>
+        </w:tc>
+        <w:tc>
+          <w:tcPr>
+            <w:tcBorders>
+              <w:top w:val="single" w:space="0" w:color="D3D3D3"/>
+              <w:bottom w:val="single" w:space="0" w:color="D3D3D3"/>
+              <w:start w:val="single" w:space="0" w:color="D3D3D3"/>
+              <w:end w:val="single" w:space="0" w:color="D3D3D3"/>
+            </w:tcBorders>
+          </w:tcPr>
+          <w:p>
+            <w:pPr>
+              <w:spacing w:before="0" w:after="60"/>
+              <w:keepNext/>
+              <w:jc w:val="end"/>
+            </w:pPr>
+            <w:r>
+              <w:rPr>
+                <w:rFonts w:ascii="Calibri" w:hAnsi="Calibri"/>
+                <w:sz w:val="20"/>
+              </w:rPr>
+              <w:t xml:space="default">7.9%</w:t>
             </w:r>
           </w:p>
         </w:tc>
@@ -1377,55 +1262,7 @@
                 <w:rFonts w:ascii="Calibri" w:hAnsi="Calibri"/>
                 <w:sz w:val="20"/>
               </w:rPr>
-              <w:t xml:space="default">14.6%</w:t>
-            </w:r>
-          </w:p>
-        </w:tc>
-        <w:tc>
-          <w:tcPr>
-            <w:tcBorders>
-              <w:top w:val="single" w:space="0" w:color="D3D3D3"/>
-              <w:bottom w:val="single" w:space="0" w:color="D3D3D3"/>
-              <w:start w:val="single" w:space="0" w:color="D3D3D3"/>
-              <w:end w:val="single" w:space="0" w:color="D3D3D3"/>
-            </w:tcBorders>
-          </w:tcPr>
-          <w:p>
-            <w:pPr>
-              <w:spacing w:before="0" w:after="60"/>
-              <w:keepNext/>
-              <w:jc w:val="end"/>
-            </w:pPr>
-            <w:r>
-              <w:rPr>
-                <w:rFonts w:ascii="Calibri" w:hAnsi="Calibri"/>
-                <w:sz w:val="20"/>
-              </w:rPr>
-              <w:t xml:space="default">10.2%</w:t>
-            </w:r>
-          </w:p>
-        </w:tc>
-        <w:tc>
-          <w:tcPr>
-            <w:tcBorders>
-              <w:top w:val="single" w:space="0" w:color="D3D3D3"/>
-              <w:bottom w:val="single" w:space="0" w:color="D3D3D3"/>
-              <w:start w:val="single" w:space="0" w:color="D3D3D3"/>
-              <w:end w:val="single" w:space="0" w:color="D3D3D3"/>
-            </w:tcBorders>
-          </w:tcPr>
-          <w:p>
-            <w:pPr>
-              <w:spacing w:before="0" w:after="60"/>
-              <w:keepNext/>
-              <w:jc w:val="end"/>
-            </w:pPr>
-            <w:r>
-              <w:rPr>
-                <w:rFonts w:ascii="Calibri" w:hAnsi="Calibri"/>
-                <w:sz w:val="20"/>
-              </w:rPr>
-              <w:t xml:space="default">10.4%</w:t>
+              <w:t xml:space="default">5.9%</w:t>
             </w:r>
           </w:p>
         </w:tc>
@@ -1454,7 +1291,238 @@
                 <w:rFonts w:ascii="Calibri" w:hAnsi="Calibri"/>
                 <w:sz w:val="20"/>
               </w:rPr>
-              <w:t xml:space="default">Total</w:t>
+              <w:t xml:space="default">South/Central America</w:t>
+            </w:r>
+          </w:p>
+        </w:tc>
+        <w:tc>
+          <w:tcPr>
+            <w:tcBorders>
+              <w:top w:val="single" w:space="0" w:color="D3D3D3"/>
+              <w:bottom w:val="single" w:space="0" w:color="D3D3D3"/>
+              <w:start w:val="single" w:space="0" w:color="D3D3D3"/>
+              <w:end w:val="single" w:space="0" w:color="D3D3D3"/>
+            </w:tcBorders>
+          </w:tcPr>
+          <w:p>
+            <w:pPr>
+              <w:spacing w:before="0" w:after="60"/>
+              <w:keepNext/>
+              <w:jc w:val="end"/>
+            </w:pPr>
+            <w:r>
+              <w:rPr>
+                <w:rFonts w:ascii="Calibri" w:hAnsi="Calibri"/>
+                <w:sz w:val="20"/>
+              </w:rPr>
+              <w:t xml:space="default">10.2%</w:t>
+            </w:r>
+          </w:p>
+        </w:tc>
+        <w:tc>
+          <w:tcPr>
+            <w:tcBorders>
+              <w:top w:val="single" w:space="0" w:color="D3D3D3"/>
+              <w:bottom w:val="single" w:space="0" w:color="D3D3D3"/>
+              <w:start w:val="single" w:space="0" w:color="D3D3D3"/>
+              <w:end w:val="single" w:space="0" w:color="D3D3D3"/>
+            </w:tcBorders>
+          </w:tcPr>
+          <w:p>
+            <w:pPr>
+              <w:spacing w:before="0" w:after="60"/>
+              <w:keepNext/>
+              <w:jc w:val="end"/>
+            </w:pPr>
+            <w:r>
+              <w:rPr>
+                <w:rFonts w:ascii="Calibri" w:hAnsi="Calibri"/>
+                <w:sz w:val="20"/>
+              </w:rPr>
+              <w:t xml:space="default">6.9%</w:t>
+            </w:r>
+          </w:p>
+        </w:tc>
+        <w:tc>
+          <w:tcPr>
+            <w:tcBorders>
+              <w:top w:val="single" w:space="0" w:color="D3D3D3"/>
+              <w:bottom w:val="single" w:space="0" w:color="D3D3D3"/>
+              <w:start w:val="single" w:space="0" w:color="D3D3D3"/>
+              <w:end w:val="single" w:space="0" w:color="D3D3D3"/>
+            </w:tcBorders>
+          </w:tcPr>
+          <w:p>
+            <w:pPr>
+              <w:spacing w:before="0" w:after="60"/>
+              <w:keepNext/>
+              <w:jc w:val="end"/>
+            </w:pPr>
+            <w:r>
+              <w:rPr>
+                <w:rFonts w:ascii="Calibri" w:hAnsi="Calibri"/>
+                <w:sz w:val="20"/>
+              </w:rPr>
+              <w:t xml:space="default">2.9%</w:t>
+            </w:r>
+          </w:p>
+        </w:tc>
+        <w:tc>
+          <w:tcPr>
+            <w:tcBorders>
+              <w:top w:val="single" w:space="0" w:color="D3D3D3"/>
+              <w:bottom w:val="single" w:space="0" w:color="D3D3D3"/>
+              <w:start w:val="single" w:space="0" w:color="D3D3D3"/>
+              <w:end w:val="single" w:space="0" w:color="D3D3D3"/>
+            </w:tcBorders>
+          </w:tcPr>
+          <w:p>
+            <w:pPr>
+              <w:spacing w:before="0" w:after="60"/>
+              <w:keepNext/>
+              <w:jc w:val="end"/>
+            </w:pPr>
+            <w:r>
+              <w:rPr>
+                <w:rFonts w:ascii="Calibri" w:hAnsi="Calibri"/>
+                <w:sz w:val="20"/>
+              </w:rPr>
+              <w:t xml:space="default">5.7%</w:t>
+            </w:r>
+          </w:p>
+        </w:tc>
+        <w:tc>
+          <w:tcPr>
+            <w:tcBorders>
+              <w:top w:val="single" w:space="0" w:color="D3D3D3"/>
+              <w:bottom w:val="single" w:space="0" w:color="D3D3D3"/>
+              <w:start w:val="single" w:space="0" w:color="D3D3D3"/>
+              <w:end w:val="single" w:space="0" w:color="D3D3D3"/>
+            </w:tcBorders>
+          </w:tcPr>
+          <w:p>
+            <w:pPr>
+              <w:spacing w:before="0" w:after="60"/>
+              <w:keepNext/>
+              <w:jc w:val="end"/>
+            </w:pPr>
+            <w:r>
+              <w:rPr>
+                <w:rFonts w:ascii="Calibri" w:hAnsi="Calibri"/>
+                <w:sz w:val="20"/>
+              </w:rPr>
+              <w:t xml:space="default">14.6%</w:t>
+            </w:r>
+          </w:p>
+        </w:tc>
+        <w:tc>
+          <w:tcPr>
+            <w:tcBorders>
+              <w:top w:val="single" w:space="0" w:color="D3D3D3"/>
+              <w:bottom w:val="single" w:space="0" w:color="D3D3D3"/>
+              <w:start w:val="single" w:space="0" w:color="D3D3D3"/>
+              <w:end w:val="single" w:space="0" w:color="D3D3D3"/>
+            </w:tcBorders>
+          </w:tcPr>
+          <w:p>
+            <w:pPr>
+              <w:spacing w:before="0" w:after="60"/>
+              <w:keepNext/>
+              <w:jc w:val="end"/>
+            </w:pPr>
+            <w:r>
+              <w:rPr>
+                <w:rFonts w:ascii="Calibri" w:hAnsi="Calibri"/>
+                <w:sz w:val="20"/>
+              </w:rPr>
+              <w:t xml:space="default">10.2%</w:t>
+            </w:r>
+          </w:p>
+        </w:tc>
+        <w:tc>
+          <w:tcPr>
+            <w:tcBorders>
+              <w:top w:val="single" w:space="0" w:color="D3D3D3"/>
+              <w:bottom w:val="single" w:space="0" w:color="D3D3D3"/>
+              <w:start w:val="single" w:space="0" w:color="D3D3D3"/>
+              <w:end w:val="single" w:space="0" w:color="D3D3D3"/>
+            </w:tcBorders>
+          </w:tcPr>
+          <w:p>
+            <w:pPr>
+              <w:spacing w:before="0" w:after="60"/>
+              <w:keepNext/>
+              <w:jc w:val="end"/>
+            </w:pPr>
+            <w:r>
+              <w:rPr>
+                <w:rFonts w:ascii="Calibri" w:hAnsi="Calibri"/>
+                <w:sz w:val="20"/>
+              </w:rPr>
+              <w:t xml:space="default">10.4%</w:t>
+            </w:r>
+          </w:p>
+        </w:tc>
+      </w:tr>
+      <w:tr>
+        <w:trPr>
+          <w:cantSplit/>
+        </w:trPr>
+        <w:tc>
+          <w:tcPr>
+            <w:tcBorders>
+              <w:top w:val="single" w:sz="16" w:space="0" w:color="D3D3D3"/>
+              <w:bottom w:val="single" w:sz="16" w:space="0" w:color="D3D3D3"/>
+              <w:start w:val="single" w:space="0" w:color="D3D3D3"/>
+              <w:end w:val="single" w:space="0" w:color="D3D3D3"/>
+            </w:tcBorders>
+            <w:shd w:val="clear" w:color="auto" w:fill="D3D3D3"/>
+            <w:tcMar>
+              <w:top w:w="25" w:type="dxa"/>
+            </w:tcMar>
+            <w:gridSpan w:val="8"/>
+          </w:tcPr>
+          <w:p>
+            <w:pPr>
+              <w:spacing w:before="0" w:after="60"/>
+              <w:keepNext/>
+            </w:pPr>
+            <w:r>
+              <w:rPr>
+                <w:rFonts w:ascii="Calibri" w:hAnsi="Calibri"/>
+                <w:sz w:val="20"/>
+                <w:b w:val="true"/>
+              </w:rPr>
+              <w:t xml:space="default">Panel B: Total IQ Cost</w:t>
+            </w:r>
+          </w:p>
+        </w:tc>
+      </w:tr>
+      <w:tr>
+        <w:trPr>
+          <w:cantSplit/>
+        </w:trPr>
+        <w:tc>
+          <w:tcPr>
+            <w:tcBorders>
+              <w:top w:val="single" w:space="0" w:color="D3D3D3"/>
+              <w:bottom w:val="single" w:space="0" w:color="D3D3D3"/>
+              <w:start w:val="single" w:space="0" w:color="D3D3D3"/>
+              <w:end w:val="single" w:space="0" w:color="D3D3D3"/>
+            </w:tcBorders>
+          </w:tcPr>
+          <w:p>
+            <w:pPr>
+              <w:spacing w:before="0" w:after="60"/>
+              <w:keepNext/>
+              <w:jc w:val="start"/>
+            </w:pPr>
+            <w:r>
+              <w:rPr>
+                <w:rFonts w:ascii="Calibri" w:hAnsi="Calibri"/>
+                <w:sz w:val="20"/>
+              </w:rPr>
+              <w:t xml:space="default">Global</w:t>
             </w:r>
           </w:p>
         </w:tc>

</xml_diff>